<commit_message>
Updated as on Mar 2023 Exp
</commit_message>
<xml_diff>
--- a/Cover Letter - K.Pavan Kumar.docx
+++ b/Cover Letter - K.Pavan Kumar.docx
@@ -1,6 +1,6 @@
 
 <file path=word/document.xml><?xml version="1.0" encoding="utf-8"?>
-<w:document xmlns:wpc="http://schemas.microsoft.com/office/word/2010/wordprocessingCanvas" xmlns:cx="http://schemas.microsoft.com/office/drawing/2014/chartex" xmlns:cx1="http://schemas.microsoft.com/office/drawing/2015/9/8/chartex" xmlns:cx2="http://schemas.microsoft.com/office/drawing/2015/10/21/chartex" xmlns:cx3="http://schemas.microsoft.com/office/drawing/2016/5/9/chartex" xmlns:cx4="http://schemas.microsoft.com/office/drawing/2016/5/10/chartex" xmlns:cx5="http://schemas.microsoft.com/office/drawing/2016/5/11/chartex" xmlns:cx6="http://schemas.microsoft.com/office/drawing/2016/5/12/chartex" xmlns:cx7="http://schemas.microsoft.com/office/drawing/2016/5/13/chartex" xmlns:cx8="http://schemas.microsoft.com/office/drawing/2016/5/14/chartex" xmlns:mc="http://schemas.openxmlformats.org/markup-compatibility/2006" xmlns:aink="http://schemas.microsoft.com/office/drawing/2016/ink" xmlns:am3d="http://schemas.microsoft.com/office/drawing/2017/model3d" xmlns:o="urn:schemas-microsoft-com:office:office" xmlns:r="http://schemas.openxmlformats.org/officeDocument/2006/relationships" xmlns:m="http://schemas.openxmlformats.org/officeDocument/2006/math" xmlns:v="urn:schemas-microsoft-com:vml" xmlns:wp14="http://schemas.microsoft.com/office/word/2010/wordprocessingDrawing" xmlns:wp="http://schemas.openxmlformats.org/drawingml/2006/wordprocessingDrawing" xmlns:w10="urn:schemas-microsoft-com:office:word" xmlns:w="http://schemas.openxmlformats.org/wordprocessingml/2006/main" xmlns:w14="http://schemas.microsoft.com/office/word/2010/wordml" xmlns:w15="http://schemas.microsoft.com/office/word/2012/wordml" xmlns:w16cid="http://schemas.microsoft.com/office/word/2016/wordml/cid" xmlns:w16se="http://schemas.microsoft.com/office/word/2015/wordml/symex" xmlns:wpg="http://schemas.microsoft.com/office/word/2010/wordprocessingGroup" xmlns:wpi="http://schemas.microsoft.com/office/word/2010/wordprocessingInk" xmlns:wne="http://schemas.microsoft.com/office/word/2006/wordml" xmlns:wps="http://schemas.microsoft.com/office/word/2010/wordprocessingShape" mc:Ignorable="w14 w15 w16se w16cid wp14">
+<w:document xmlns:wpc="http://schemas.microsoft.com/office/word/2010/wordprocessingCanvas" xmlns:mc="http://schemas.openxmlformats.org/markup-compatibility/2006" xmlns:o="urn:schemas-microsoft-com:office:office" xmlns:r="http://schemas.openxmlformats.org/officeDocument/2006/relationships" xmlns:m="http://schemas.openxmlformats.org/officeDocument/2006/math" xmlns:v="urn:schemas-microsoft-com:vml" xmlns:wp14="http://schemas.microsoft.com/office/word/2010/wordprocessingDrawing" xmlns:wp="http://schemas.openxmlformats.org/drawingml/2006/wordprocessingDrawing" xmlns:w10="urn:schemas-microsoft-com:office:word" xmlns:w="http://schemas.openxmlformats.org/wordprocessingml/2006/main" xmlns:w14="http://schemas.microsoft.com/office/word/2010/wordml" xmlns:w15="http://schemas.microsoft.com/office/word/2012/wordml" xmlns:wpg="http://schemas.microsoft.com/office/word/2010/wordprocessingGroup" xmlns:wpi="http://schemas.microsoft.com/office/word/2010/wordprocessingInk" xmlns:wne="http://schemas.microsoft.com/office/word/2006/wordml" xmlns:wps="http://schemas.microsoft.com/office/word/2010/wordprocessingShape" mc:Ignorable="w14 w15 wp14">
   <w:body>
     <w:p>
       <w:pPr>
@@ -63,17 +63,7 @@
           <w:color w:val="0070C0"/>
           <w:sz w:val="18"/>
         </w:rPr>
-        <w:t>8019</w:t>
-      </w:r>
-      <w:bookmarkStart w:id="0" w:name="_GoBack"/>
-      <w:bookmarkEnd w:id="0"/>
-      <w:r>
-        <w:rPr>
-          <w:b/>
-          <w:color w:val="0070C0"/>
-          <w:sz w:val="18"/>
-        </w:rPr>
-        <w:t xml:space="preserve">620741 </w:t>
+        <w:t xml:space="preserve">8019620741 </w:t>
       </w:r>
       <w:r>
         <w:rPr>
@@ -104,6 +94,7 @@
           <w:b/>
           <w:noProof/>
           <w:sz w:val="36"/>
+          <w:lang w:val="en-IN" w:eastAsia="en-IN"/>
         </w:rPr>
         <mc:AlternateContent>
           <mc:Choice Requires="wps">
@@ -168,7 +159,7 @@
               </wp:anchor>
             </w:drawing>
           </mc:Choice>
-          <mc:Fallback xmlns:w16="http://schemas.microsoft.com/office/word/2018/wordml" xmlns:w16cex="http://schemas.microsoft.com/office/word/2018/wordml/cex">
+          <mc:Fallback xmlns:w16cex="http://schemas.microsoft.com/office/word/2018/wordml/cex" xmlns:w16="http://schemas.microsoft.com/office/word/2018/wordml" xmlns:w16se="http://schemas.microsoft.com/office/word/2015/wordml/symex" xmlns:w16cid="http://schemas.microsoft.com/office/word/2016/wordml/cid" xmlns:am3d="http://schemas.microsoft.com/office/drawing/2017/model3d" xmlns:aink="http://schemas.microsoft.com/office/drawing/2016/ink" xmlns:cx8="http://schemas.microsoft.com/office/drawing/2016/5/14/chartex" xmlns:cx7="http://schemas.microsoft.com/office/drawing/2016/5/13/chartex" xmlns:cx6="http://schemas.microsoft.com/office/drawing/2016/5/12/chartex" xmlns:cx5="http://schemas.microsoft.com/office/drawing/2016/5/11/chartex" xmlns:cx4="http://schemas.microsoft.com/office/drawing/2016/5/10/chartex" xmlns:cx3="http://schemas.microsoft.com/office/drawing/2016/5/9/chartex" xmlns:cx2="http://schemas.microsoft.com/office/drawing/2015/10/21/chartex" xmlns:cx1="http://schemas.microsoft.com/office/drawing/2015/9/8/chartex" xmlns:cx="http://schemas.microsoft.com/office/drawing/2014/chartex">
             <w:pict>
               <v:line w14:anchorId="2D9548C5" id="Straight Connector 1" o:spid="_x0000_s1026" style="position:absolute;z-index:251659264;visibility:visible;mso-wrap-style:square;mso-width-percent:0;mso-height-percent:0;mso-wrap-distance-left:9pt;mso-wrap-distance-top:0;mso-wrap-distance-right:9pt;mso-wrap-distance-bottom:0;mso-position-horizontal:absolute;mso-position-horizontal-relative:text;mso-position-vertical:absolute;mso-position-vertical-relative:text;mso-width-percent:0;mso-height-percent:0;mso-width-relative:margin;mso-height-relative:margin" from="-21pt,26.05pt" to="527.25pt,26.05pt" o:gfxdata="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" strokecolor="black [3200]" strokeweight=".5pt">
                 <v:stroke joinstyle="miter"/>
@@ -271,7 +262,7 @@
         <w:rPr>
           <w:b/>
         </w:rPr>
-        <w:t>4</w:t>
+        <w:t>5</w:t>
       </w:r>
       <w:r>
         <w:rPr>
@@ -285,6 +276,14 @@
         </w:rPr>
         <w:t>5</w:t>
       </w:r>
+      <w:r>
+        <w:rPr>
+          <w:b/>
+        </w:rPr>
+        <w:t>+</w:t>
+      </w:r>
+      <w:bookmarkStart w:id="0" w:name="_GoBack"/>
+      <w:bookmarkEnd w:id="0"/>
       <w:r>
         <w:rPr>
           <w:b/>
@@ -322,204 +321,218 @@
     </w:p>
     <w:p>
       <w:r>
-        <w:t xml:space="preserve">As per my current role at </w:t>
-      </w:r>
-      <w:r>
-        <w:rPr>
-          <w:b/>
-        </w:rPr>
-        <w:t>GSPANN TECHNOLOGIES</w:t>
-      </w:r>
-      <w:r>
-        <w:t xml:space="preserve">, </w:t>
-      </w:r>
-      <w:r>
-        <w:t xml:space="preserve">I </w:t>
-      </w:r>
-      <w:r>
-        <w:t>have</w:t>
-      </w:r>
-      <w:r>
-        <w:t xml:space="preserve"> been working</w:t>
-      </w:r>
-      <w:r>
-        <w:t xml:space="preserve"> extensively with </w:t>
-      </w:r>
-      <w:r>
-        <w:rPr>
-          <w:b/>
-        </w:rPr>
-        <w:t>Machine learning</w:t>
-      </w:r>
-      <w:r>
-        <w:rPr>
-          <w:b/>
-        </w:rPr>
-        <w:t>, NLP</w:t>
-      </w:r>
-      <w:r>
-        <w:t xml:space="preserve"> and </w:t>
-      </w:r>
-      <w:r>
-        <w:rPr>
-          <w:b/>
-        </w:rPr>
-        <w:t>Data Mining</w:t>
-      </w:r>
-      <w:r>
-        <w:t xml:space="preserve"> Techniques. </w:t>
-      </w:r>
-      <w:r>
-        <w:t xml:space="preserve">Here, </w:t>
-      </w:r>
-      <w:r>
-        <w:t xml:space="preserve">I am responsible for developing the predictive </w:t>
-      </w:r>
-      <w:r>
-        <w:t>analytic</w:t>
-      </w:r>
-      <w:r>
-        <w:t xml:space="preserve"> solutions</w:t>
-      </w:r>
-      <w:r>
-        <w:t xml:space="preserve"> &amp; Data visualizations</w:t>
-      </w:r>
-      <w:r>
-        <w:t xml:space="preserve"> using </w:t>
-      </w:r>
-      <w:r>
-        <w:rPr>
-          <w:b/>
-        </w:rPr>
-        <w:t xml:space="preserve">Machine </w:t>
-      </w:r>
-      <w:r>
-        <w:rPr>
-          <w:b/>
-        </w:rPr>
-        <w:t>L</w:t>
-      </w:r>
-      <w:r>
-        <w:rPr>
-          <w:b/>
-        </w:rPr>
-        <w:t>earning</w:t>
-      </w:r>
-      <w:r>
-        <w:t xml:space="preserve"> algorithms by</w:t>
-      </w:r>
-      <w:r>
-        <w:t xml:space="preserve"> </w:t>
-      </w:r>
-      <w:r>
-        <w:t xml:space="preserve">using </w:t>
-      </w:r>
-      <w:r>
-        <w:t xml:space="preserve">tools such as </w:t>
-      </w:r>
-      <w:r>
-        <w:rPr>
-          <w:b/>
-        </w:rPr>
-        <w:t>R, P</w:t>
-      </w:r>
-      <w:r>
-        <w:rPr>
-          <w:b/>
-        </w:rPr>
-        <w:t>ython</w:t>
-      </w:r>
-      <w:r>
-        <w:t xml:space="preserve"> &amp;</w:t>
-      </w:r>
-      <w:r>
-        <w:rPr>
-          <w:b/>
-        </w:rPr>
-        <w:t xml:space="preserve"> Tableau</w:t>
-      </w:r>
-      <w:r>
-        <w:t>.</w:t>
+        <w:t xml:space="preserve">As per my current role with </w:t>
+      </w:r>
+      <w:r>
+        <w:rPr>
+          <w:b/>
+        </w:rPr>
+        <w:t>HSBC</w:t>
+      </w:r>
+      <w:r>
+        <w:t>, I have been working extensively on Automation aspects of various bank operations such as Data Migration to Cloud &amp; Auto approvals of compliance and regulations check through In-house Application called Data Visa.</w:t>
       </w:r>
     </w:p>
     <w:p>
       <w:r>
-        <w:t xml:space="preserve">As </w:t>
-      </w:r>
-      <w:r>
-        <w:rPr>
-          <w:b/>
-          <w:i/>
-        </w:rPr>
-        <w:t xml:space="preserve">Jr. Data </w:t>
-      </w:r>
-      <w:r>
-        <w:rPr>
-          <w:b/>
-          <w:i/>
-        </w:rPr>
-        <w:t>Scientist</w:t>
-      </w:r>
-      <w:r>
-        <w:t xml:space="preserve"> I have</w:t>
-      </w:r>
-      <w:r>
-        <w:t xml:space="preserve"> worked with </w:t>
-      </w:r>
-      <w:r>
-        <w:t>the</w:t>
+        <w:t xml:space="preserve">As per my role at </w:t>
+      </w:r>
+      <w:r>
+        <w:rPr>
+          <w:b/>
+        </w:rPr>
+        <w:t>GSPANN TECHNOLOGIES</w:t>
+      </w:r>
+      <w:r>
+        <w:t xml:space="preserve">, </w:t>
+      </w:r>
+      <w:r>
+        <w:t xml:space="preserve">I </w:t>
+      </w:r>
+      <w:r>
+        <w:t>have</w:t>
+      </w:r>
+      <w:r>
+        <w:t xml:space="preserve"> been working</w:t>
+      </w:r>
+      <w:r>
+        <w:t xml:space="preserve"> extensively with </w:t>
+      </w:r>
+      <w:r>
+        <w:rPr>
+          <w:b/>
+        </w:rPr>
+        <w:t>Machine learning</w:t>
+      </w:r>
+      <w:r>
+        <w:rPr>
+          <w:b/>
+        </w:rPr>
+        <w:t>, NLP</w:t>
+      </w:r>
+      <w:r>
+        <w:t xml:space="preserve"> and </w:t>
+      </w:r>
+      <w:r>
+        <w:rPr>
+          <w:b/>
+        </w:rPr>
+        <w:t>Data Mining</w:t>
+      </w:r>
+      <w:r>
+        <w:t xml:space="preserve"> Techniques. </w:t>
+      </w:r>
+      <w:r>
+        <w:t xml:space="preserve">Here, </w:t>
+      </w:r>
+      <w:r>
+        <w:t xml:space="preserve">I am responsible for developing the predictive </w:t>
+      </w:r>
+      <w:r>
+        <w:t>analytic</w:t>
+      </w:r>
+      <w:r>
+        <w:t xml:space="preserve"> solutions</w:t>
+      </w:r>
+      <w:r>
+        <w:t xml:space="preserve"> &amp; Data visualizations</w:t>
+      </w:r>
+      <w:r>
+        <w:t xml:space="preserve"> using </w:t>
+      </w:r>
+      <w:r>
+        <w:rPr>
+          <w:b/>
+        </w:rPr>
+        <w:t xml:space="preserve">Machine </w:t>
+      </w:r>
+      <w:r>
+        <w:rPr>
+          <w:b/>
+        </w:rPr>
+        <w:t>L</w:t>
+      </w:r>
+      <w:r>
+        <w:rPr>
+          <w:b/>
+        </w:rPr>
+        <w:t>earning</w:t>
+      </w:r>
+      <w:r>
+        <w:t xml:space="preserve"> algorithms by</w:t>
       </w:r>
       <w:r>
         <w:t xml:space="preserve"> </w:t>
       </w:r>
       <w:r>
-        <w:rPr>
-          <w:b/>
-        </w:rPr>
-        <w:t>M</w:t>
-      </w:r>
-      <w:r>
-        <w:rPr>
-          <w:b/>
-        </w:rPr>
-        <w:t>anufacturing</w:t>
-      </w:r>
-      <w:r>
-        <w:t xml:space="preserve"> </w:t>
-      </w:r>
-      <w:r>
-        <w:rPr>
-          <w:b/>
-        </w:rPr>
-        <w:t>&amp;</w:t>
-      </w:r>
-      <w:r>
-        <w:t xml:space="preserve"> </w:t>
-      </w:r>
-      <w:r>
-        <w:rPr>
-          <w:b/>
-        </w:rPr>
-        <w:t>R</w:t>
-      </w:r>
-      <w:r>
-        <w:rPr>
-          <w:b/>
-        </w:rPr>
-        <w:t xml:space="preserve">etail </w:t>
-      </w:r>
-      <w:r>
-        <w:t>sector as per corresponding requirements in each domain and provided Data science solutions for their business growth.</w:t>
-      </w:r>
-      <w:r>
-        <w:tab/>
+        <w:t xml:space="preserve">using </w:t>
+      </w:r>
+      <w:r>
+        <w:t xml:space="preserve">tools such as </w:t>
+      </w:r>
+      <w:r>
+        <w:rPr>
+          <w:b/>
+        </w:rPr>
+        <w:t>R, P</w:t>
+      </w:r>
+      <w:r>
+        <w:rPr>
+          <w:b/>
+        </w:rPr>
+        <w:t>ython</w:t>
+      </w:r>
+      <w:r>
+        <w:t xml:space="preserve"> &amp;</w:t>
+      </w:r>
+      <w:r>
+        <w:rPr>
+          <w:b/>
+        </w:rPr>
+        <w:t xml:space="preserve"> Tableau</w:t>
+      </w:r>
+      <w:r>
+        <w:t>.</w:t>
       </w:r>
     </w:p>
     <w:p>
       <w:r>
+        <w:t xml:space="preserve">As </w:t>
+      </w:r>
+      <w:r>
+        <w:rPr>
+          <w:b/>
+          <w:i/>
+        </w:rPr>
+        <w:t xml:space="preserve">Jr. Data </w:t>
+      </w:r>
+      <w:r>
+        <w:rPr>
+          <w:b/>
+          <w:i/>
+        </w:rPr>
+        <w:t>Scientist</w:t>
+      </w:r>
+      <w:r>
+        <w:t xml:space="preserve"> I have</w:t>
+      </w:r>
+      <w:r>
+        <w:t xml:space="preserve"> worked with </w:t>
+      </w:r>
+      <w:r>
+        <w:t>the</w:t>
+      </w:r>
+      <w:r>
         <w:t xml:space="preserve"> </w:t>
       </w:r>
       <w:r>
+        <w:rPr>
+          <w:b/>
+        </w:rPr>
+        <w:t>M</w:t>
+      </w:r>
+      <w:r>
+        <w:rPr>
+          <w:b/>
+        </w:rPr>
+        <w:t>anufacturing</w:t>
+      </w:r>
+      <w:r>
+        <w:t xml:space="preserve"> </w:t>
+      </w:r>
+      <w:r>
+        <w:rPr>
+          <w:b/>
+        </w:rPr>
+        <w:t>&amp;</w:t>
+      </w:r>
+      <w:r>
+        <w:t xml:space="preserve"> </w:t>
+      </w:r>
+      <w:r>
+        <w:rPr>
+          <w:b/>
+        </w:rPr>
+        <w:t>R</w:t>
+      </w:r>
+      <w:r>
+        <w:rPr>
+          <w:b/>
+        </w:rPr>
+        <w:t xml:space="preserve">etail </w:t>
+      </w:r>
+      <w:r>
+        <w:t>sector as per corresponding requirements in each domain and provided Data science solutions for their business growth.</w:t>
+      </w:r>
+      <w:r>
+        <w:tab/>
+      </w:r>
+    </w:p>
+    <w:p>
+      <w:r>
+        <w:t xml:space="preserve"> </w:t>
+      </w:r>
+      <w:r>
         <w:t xml:space="preserve">I have sufficient </w:t>
       </w:r>
       <w:r>
@@ -562,15 +575,7 @@
         <w:t>, I built</w:t>
       </w:r>
       <w:r>
-        <w:t xml:space="preserve"> </w:t>
-      </w:r>
-      <w:proofErr w:type="gramStart"/>
-      <w:r>
-        <w:t>a</w:t>
-      </w:r>
-      <w:proofErr w:type="gramEnd"/>
-      <w:r>
-        <w:t xml:space="preserve"> </w:t>
+        <w:t xml:space="preserve"> a </w:t>
       </w:r>
       <w:r>
         <w:rPr>
@@ -749,7 +754,7 @@
 </file>
 
 <file path=word/styles.xml><?xml version="1.0" encoding="utf-8"?>
-<w:styles xmlns:mc="http://schemas.openxmlformats.org/markup-compatibility/2006" xmlns:r="http://schemas.openxmlformats.org/officeDocument/2006/relationships" xmlns:w="http://schemas.openxmlformats.org/wordprocessingml/2006/main" xmlns:w14="http://schemas.microsoft.com/office/word/2010/wordml" xmlns:w15="http://schemas.microsoft.com/office/word/2012/wordml" xmlns:w16cid="http://schemas.microsoft.com/office/word/2016/wordml/cid" xmlns:w16se="http://schemas.microsoft.com/office/word/2015/wordml/symex" mc:Ignorable="w14 w15 w16se w16cid">
+<w:styles xmlns:mc="http://schemas.openxmlformats.org/markup-compatibility/2006" xmlns:r="http://schemas.openxmlformats.org/officeDocument/2006/relationships" xmlns:w="http://schemas.openxmlformats.org/wordprocessingml/2006/main" xmlns:w14="http://schemas.microsoft.com/office/word/2010/wordml" xmlns:w15="http://schemas.microsoft.com/office/word/2012/wordml" mc:Ignorable="w14 w15">
   <w:docDefaults>
     <w:rPrDefault>
       <w:rPr>
@@ -765,7 +770,7 @@
       </w:pPr>
     </w:pPrDefault>
   </w:docDefaults>
-  <w:latentStyles w:defLockedState="0" w:defUIPriority="99" w:defSemiHidden="0" w:defUnhideWhenUsed="0" w:defQFormat="0" w:count="375">
+  <w:latentStyles w:defLockedState="0" w:defUIPriority="99" w:defSemiHidden="0" w:defUnhideWhenUsed="0" w:defQFormat="0" w:count="371">
     <w:lsdException w:name="Normal" w:uiPriority="0" w:qFormat="1"/>
     <w:lsdException w:name="heading 1" w:uiPriority="9" w:qFormat="1"/>
     <w:lsdException w:name="heading 2" w:semiHidden="1" w:uiPriority="9" w:unhideWhenUsed="1" w:qFormat="1"/>
@@ -1137,10 +1142,6 @@
     <w:lsdException w:name="List Table 5 Dark Accent 6" w:uiPriority="50"/>
     <w:lsdException w:name="List Table 6 Colorful Accent 6" w:uiPriority="51"/>
     <w:lsdException w:name="List Table 7 Colorful Accent 6" w:uiPriority="52"/>
-    <w:lsdException w:name="Mention" w:semiHidden="1" w:unhideWhenUsed="1"/>
-    <w:lsdException w:name="Smart Hyperlink" w:semiHidden="1" w:unhideWhenUsed="1"/>
-    <w:lsdException w:name="Hashtag" w:semiHidden="1" w:unhideWhenUsed="1"/>
-    <w:lsdException w:name="Unresolved Mention" w:semiHidden="1" w:unhideWhenUsed="1"/>
   </w:latentStyles>
   <w:style w:type="paragraph" w:default="1" w:styleId="Normal">
     <w:name w:val="Normal"/>

</xml_diff>